<commit_message>
Napraviti ExceptionMiddleware u BLL-u
</commit_message>
<xml_diff>
--- a/docs/Zadatak APP.docx
+++ b/docs/Zadatak APP.docx
@@ -1686,6 +1686,54 @@
         </w:rPr>
         <w:t xml:space="preserve"> BL-u</w:t>
       </w:r>
+      <w:r>
+        <w:rPr>
+          <w:rFonts w:ascii="Calibri" w:eastAsia="Times New Roman" w:hAnsi="Calibri" w:cs="Calibri"/>
+          <w:color w:val="222222"/>
+        </w:rPr>
+        <w:t xml:space="preserve"> (</w:t>
+      </w:r>
+      <w:proofErr w:type="spellStart"/>
+      <w:r>
+        <w:rPr>
+          <w:rFonts w:ascii="Calibri" w:eastAsia="Times New Roman" w:hAnsi="Calibri" w:cs="Calibri"/>
+          <w:color w:val="222222"/>
+        </w:rPr>
+        <w:t>logiranje</w:t>
+      </w:r>
+      <w:proofErr w:type="spellEnd"/>
+      <w:r>
+        <w:rPr>
+          <w:rFonts w:ascii="Calibri" w:eastAsia="Times New Roman" w:hAnsi="Calibri" w:cs="Calibri"/>
+          <w:color w:val="222222"/>
+        </w:rPr>
+        <w:t xml:space="preserve"> </w:t>
+      </w:r>
+      <w:proofErr w:type="spellStart"/>
+      <w:r>
+        <w:rPr>
+          <w:rFonts w:ascii="Calibri" w:eastAsia="Times New Roman" w:hAnsi="Calibri" w:cs="Calibri"/>
+          <w:color w:val="222222"/>
+        </w:rPr>
+        <w:t>exceptiona</w:t>
+      </w:r>
+      <w:proofErr w:type="spellEnd"/>
+      <w:r>
+        <w:rPr>
+          <w:rFonts w:ascii="Calibri" w:eastAsia="Times New Roman" w:hAnsi="Calibri" w:cs="Calibri"/>
+          <w:color w:val="222222"/>
+        </w:rPr>
+        <w:t xml:space="preserve"> u fileu</w:t>
+      </w:r>
+      <w:bookmarkStart w:id="0" w:name="_GoBack"/>
+      <w:bookmarkEnd w:id="0"/>
+      <w:r>
+        <w:rPr>
+          <w:rFonts w:ascii="Calibri" w:eastAsia="Times New Roman" w:hAnsi="Calibri" w:cs="Calibri"/>
+          <w:color w:val="222222"/>
+        </w:rPr>
+        <w:t>)</w:t>
+      </w:r>
     </w:p>
     <w:p>
       <w:pPr>
@@ -2259,8 +2307,6 @@
         </w:rPr>
         <w:t>.</w:t>
       </w:r>
-      <w:bookmarkStart w:id="0" w:name="_GoBack"/>
-      <w:bookmarkEnd w:id="0"/>
     </w:p>
     <w:p/>
     <w:sectPr>

</xml_diff>